<commit_message>
V1.1.0.1 changes include: Added file type specifications to open/save dialogs Added Image Decimation Added Resize image file Interim display solution using external viewer
</commit_message>
<xml_diff>
--- a/Docs/MySETIapp UG.docx
+++ b/Docs/MySETIapp UG.docx
@@ -59,19 +59,17 @@
           <w:sz w:val="32"/>
           <w:szCs w:val="32"/>
         </w:rPr>
-        <w:t>V1.0.0.1</w:t>
-      </w:r>
-    </w:p>
-    <w:p>
-      <w:pPr>
-        <w:jc w:val="center"/>
+        <w:t>V1.</w:t>
+      </w:r>
+      <w:r>
         <w:rPr>
           <w:b/>
           <w:bCs/>
           <w:sz w:val="32"/>
           <w:szCs w:val="32"/>
         </w:rPr>
-      </w:pPr>
+        <w:t>1</w:t>
+      </w:r>
       <w:r>
         <w:rPr>
           <w:b/>
@@ -79,16 +77,45 @@
           <w:sz w:val="32"/>
           <w:szCs w:val="32"/>
         </w:rPr>
-        <w:t xml:space="preserve">Aug </w:t>
-      </w:r>
-      <w:r>
+        <w:t>.0.1</w:t>
+      </w:r>
+    </w:p>
+    <w:p>
+      <w:pPr>
+        <w:jc w:val="center"/>
         <w:rPr>
           <w:b/>
           <w:bCs/>
           <w:sz w:val="32"/>
           <w:szCs w:val="32"/>
         </w:rPr>
-        <w:t>20</w:t>
+      </w:pPr>
+      <w:r>
+        <w:rPr>
+          <w:b/>
+          <w:bCs/>
+          <w:sz w:val="32"/>
+          <w:szCs w:val="32"/>
+        </w:rPr>
+        <w:t xml:space="preserve">Aug </w:t>
+      </w:r>
+      <w:r>
+        <w:rPr>
+          <w:b/>
+          <w:bCs/>
+          <w:sz w:val="32"/>
+          <w:szCs w:val="32"/>
+        </w:rPr>
+        <w:t>2</w:t>
+      </w:r>
+      <w:r>
+        <w:rPr>
+          <w:b/>
+          <w:bCs/>
+          <w:sz w:val="32"/>
+          <w:szCs w:val="32"/>
+        </w:rPr>
+        <w:t>2</w:t>
       </w:r>
       <w:r>
         <w:rPr>
@@ -1193,31 +1220,7 @@
         <w:rPr>
           <w:rFonts w:ascii="Times New Roman" w:hAnsi="Times New Roman" w:cs="Times New Roman"/>
         </w:rPr>
-        <w:t xml:space="preserve">Currently I removed the antiquated image viewer code from the program.  The results from operations </w:t>
-      </w:r>
-      <w:r>
-        <w:rPr>
-          <w:rFonts w:ascii="Times New Roman" w:hAnsi="Times New Roman" w:cs="Times New Roman"/>
-        </w:rPr>
-        <w:t xml:space="preserve">in the application </w:t>
-      </w:r>
-      <w:r>
-        <w:rPr>
-          <w:rFonts w:ascii="Times New Roman" w:hAnsi="Times New Roman" w:cs="Times New Roman"/>
-        </w:rPr>
-        <w:t xml:space="preserve">can are also saved as BMP files that can be opened in Window Explorer for viewing.  The next release of the software </w:t>
-      </w:r>
-      <w:r>
-        <w:rPr>
-          <w:rFonts w:ascii="Times New Roman" w:hAnsi="Times New Roman" w:cs="Times New Roman"/>
-        </w:rPr>
-        <w:t>will likely</w:t>
-      </w:r>
-      <w:r>
-        <w:rPr>
-          <w:rFonts w:ascii="Times New Roman" w:hAnsi="Times New Roman" w:cs="Times New Roman"/>
-        </w:rPr>
-        <w:t xml:space="preserve"> include the updated image viewer.</w:t>
+        <w:t>Current implementation uses the default external viewer for BMP files to display results after an operation.</w:t>
       </w:r>
     </w:p>
     <w:p>
@@ -1242,7 +1245,7 @@
           <w:sz w:val="28"/>
           <w:szCs w:val="28"/>
         </w:rPr>
-        <w:t>V1.0.0.1</w:t>
+        <w:t>V1.</w:t>
       </w:r>
       <w:r>
         <w:rPr>
@@ -1251,313 +1254,127 @@
           <w:sz w:val="28"/>
           <w:szCs w:val="28"/>
         </w:rPr>
-        <w:t xml:space="preserve"> Release</w:t>
-      </w:r>
-    </w:p>
-    <w:p>
-      <w:pPr>
-        <w:spacing w:after="0"/>
-        <w:rPr>
-          <w:rFonts w:ascii="Times New Roman" w:hAnsi="Times New Roman" w:cs="Times New Roman"/>
-        </w:rPr>
-      </w:pPr>
-      <w:r>
-        <w:rPr>
-          <w:rFonts w:ascii="Times New Roman" w:hAnsi="Times New Roman" w:cs="Times New Roman"/>
-        </w:rPr>
-        <w:t>Th</w:t>
-      </w:r>
-      <w:r>
-        <w:rPr>
-          <w:rFonts w:ascii="Times New Roman" w:hAnsi="Times New Roman" w:cs="Times New Roman"/>
-        </w:rPr>
-        <w:t xml:space="preserve">is is the </w:t>
-      </w:r>
-      <w:r>
-        <w:rPr>
-          <w:rFonts w:ascii="Times New Roman" w:hAnsi="Times New Roman" w:cs="Times New Roman"/>
-        </w:rPr>
-        <w:t>first release</w:t>
-      </w:r>
-      <w:r>
-        <w:rPr>
-          <w:rFonts w:ascii="Times New Roman" w:hAnsi="Times New Roman" w:cs="Times New Roman"/>
-        </w:rPr>
-        <w:t xml:space="preserve">. It includes </w:t>
-      </w:r>
-      <w:r>
-        <w:rPr>
-          <w:rFonts w:ascii="Times New Roman" w:hAnsi="Times New Roman" w:cs="Times New Roman"/>
-        </w:rPr>
-        <w:t xml:space="preserve">the Visual Studio project files along with some of the </w:t>
-      </w:r>
-      <w:r>
-        <w:rPr>
-          <w:rFonts w:ascii="Times New Roman" w:hAnsi="Times New Roman" w:cs="Times New Roman"/>
-        </w:rPr>
-        <w:t>‘</w:t>
-      </w:r>
-      <w:r>
-        <w:rPr>
-          <w:rFonts w:ascii="Times New Roman" w:hAnsi="Times New Roman" w:cs="Times New Roman"/>
-        </w:rPr>
-        <w:t>message</w:t>
-      </w:r>
-      <w:r>
-        <w:rPr>
-          <w:rFonts w:ascii="Times New Roman" w:hAnsi="Times New Roman" w:cs="Times New Roman"/>
-        </w:rPr>
-        <w:t>’ data</w:t>
-      </w:r>
-      <w:r>
-        <w:rPr>
-          <w:rFonts w:ascii="Times New Roman" w:hAnsi="Times New Roman" w:cs="Times New Roman"/>
-        </w:rPr>
-        <w:t xml:space="preserve"> files.  An </w:t>
-      </w:r>
-      <w:r>
-        <w:rPr>
-          <w:rFonts w:ascii="Times New Roman" w:hAnsi="Times New Roman" w:cs="Times New Roman"/>
-        </w:rPr>
-        <w:t>application installer can also be used just for the executable application and data</w:t>
-      </w:r>
-      <w:r>
-        <w:rPr>
-          <w:rFonts w:ascii="Times New Roman" w:hAnsi="Times New Roman" w:cs="Times New Roman"/>
-        </w:rPr>
-        <w:t xml:space="preserve"> files</w:t>
-      </w:r>
-      <w:r>
-        <w:rPr>
-          <w:rFonts w:ascii="Times New Roman" w:hAnsi="Times New Roman" w:cs="Times New Roman"/>
-        </w:rPr>
-        <w:t>.</w:t>
-      </w:r>
-    </w:p>
-    <w:p>
-      <w:pPr>
-        <w:spacing w:after="0"/>
-        <w:rPr>
-          <w:rFonts w:ascii="Times New Roman" w:hAnsi="Times New Roman" w:cs="Times New Roman"/>
-        </w:rPr>
-      </w:pPr>
-    </w:p>
-    <w:p>
-      <w:pPr>
-        <w:spacing w:after="0"/>
-        <w:rPr>
-          <w:rFonts w:ascii="Times New Roman" w:hAnsi="Times New Roman" w:cs="Times New Roman"/>
-        </w:rPr>
-      </w:pPr>
-      <w:r>
-        <w:rPr>
-          <w:rFonts w:ascii="Times New Roman" w:hAnsi="Times New Roman" w:cs="Times New Roman"/>
-        </w:rPr>
-        <w:t>The executable and data files can be stored in any writeable folder in Windows.</w:t>
-      </w:r>
-      <w:r>
-        <w:rPr>
-          <w:rFonts w:ascii="Times New Roman" w:hAnsi="Times New Roman" w:cs="Times New Roman"/>
-        </w:rPr>
-        <w:t xml:space="preserve">  Any installer and/or executable should be scanned for viruses when being downloaded along with a verification that the checksum for the installation matches the download.</w:t>
-      </w:r>
-    </w:p>
-    <w:p>
-      <w:pPr>
-        <w:spacing w:after="0"/>
-        <w:rPr>
-          <w:rFonts w:ascii="Times New Roman" w:hAnsi="Times New Roman" w:cs="Times New Roman"/>
-        </w:rPr>
-      </w:pPr>
-    </w:p>
-    <w:p>
-      <w:pPr>
-        <w:spacing w:after="0"/>
-        <w:rPr>
-          <w:rFonts w:ascii="Times New Roman" w:hAnsi="Times New Roman" w:cs="Times New Roman"/>
-        </w:rPr>
-      </w:pPr>
-      <w:r>
-        <w:rPr>
-          <w:rFonts w:ascii="Times New Roman" w:hAnsi="Times New Roman" w:cs="Times New Roman"/>
-        </w:rPr>
-        <w:t>The installer will add a desktop shortcut to run the application.</w:t>
-      </w:r>
-    </w:p>
-    <w:p>
-      <w:pPr>
-        <w:spacing w:after="0"/>
-        <w:rPr>
-          <w:rFonts w:ascii="Times New Roman" w:hAnsi="Times New Roman" w:cs="Times New Roman"/>
-        </w:rPr>
-      </w:pPr>
-    </w:p>
-    <w:p>
-      <w:pPr>
-        <w:spacing w:after="0"/>
-        <w:rPr>
-          <w:rFonts w:ascii="Times New Roman" w:hAnsi="Times New Roman" w:cs="Times New Roman"/>
-        </w:rPr>
-      </w:pPr>
-      <w:r>
-        <w:rPr>
-          <w:rFonts w:ascii="Times New Roman" w:hAnsi="Times New Roman" w:cs="Times New Roman"/>
-        </w:rPr>
-        <w:t>There is configuration file</w:t>
-      </w:r>
-      <w:r>
-        <w:rPr>
-          <w:rFonts w:ascii="Times New Roman" w:hAnsi="Times New Roman" w:cs="Times New Roman"/>
-        </w:rPr>
-        <w:t>, MySETIapp.ini,</w:t>
-      </w:r>
-      <w:r>
-        <w:rPr>
-          <w:rFonts w:ascii="Times New Roman" w:hAnsi="Times New Roman" w:cs="Times New Roman"/>
-        </w:rPr>
-        <w:t xml:space="preserve"> that will be created when you run the software that keeps track of what files, parameters, window size and positions are used so that you do not have to start from scratch every time you run the application.  This is stored in the same folder </w:t>
-      </w:r>
-      <w:r>
-        <w:rPr>
-          <w:rFonts w:ascii="Times New Roman" w:hAnsi="Times New Roman" w:cs="Times New Roman"/>
-        </w:rPr>
-        <w:t>as</w:t>
-      </w:r>
-      <w:r>
-        <w:rPr>
-          <w:rFonts w:ascii="Times New Roman" w:hAnsi="Times New Roman" w:cs="Times New Roman"/>
-        </w:rPr>
-        <w:t xml:space="preserve"> the executable.  The application does not </w:t>
-      </w:r>
-      <w:r>
-        <w:rPr>
-          <w:rFonts w:ascii="Times New Roman" w:hAnsi="Times New Roman" w:cs="Times New Roman"/>
-        </w:rPr>
-        <w:t xml:space="preserve">need to </w:t>
-      </w:r>
-      <w:r>
-        <w:rPr>
-          <w:rFonts w:ascii="Times New Roman" w:hAnsi="Times New Roman" w:cs="Times New Roman"/>
-        </w:rPr>
-        <w:t>access, record, or transmit information to the Internet.</w:t>
-      </w:r>
-    </w:p>
-    <w:p>
-      <w:pPr>
-        <w:spacing w:after="0"/>
-        <w:rPr>
-          <w:rFonts w:ascii="Times New Roman" w:hAnsi="Times New Roman" w:cs="Times New Roman"/>
-        </w:rPr>
-      </w:pPr>
-    </w:p>
-    <w:p>
-      <w:pPr>
-        <w:spacing w:after="0"/>
-        <w:rPr>
-          <w:rFonts w:ascii="Times New Roman" w:hAnsi="Times New Roman" w:cs="Times New Roman"/>
-        </w:rPr>
-      </w:pPr>
-      <w:r>
-        <w:rPr>
-          <w:rFonts w:ascii="Times New Roman" w:hAnsi="Times New Roman" w:cs="Times New Roman"/>
-        </w:rPr>
-        <w:t xml:space="preserve">The settings are only saved when you press the OK dialog </w:t>
-      </w:r>
-      <w:r>
-        <w:rPr>
-          <w:rFonts w:ascii="Times New Roman" w:hAnsi="Times New Roman" w:cs="Times New Roman"/>
-        </w:rPr>
-        <w:t>button</w:t>
-      </w:r>
-      <w:r>
-        <w:rPr>
-          <w:rFonts w:ascii="Times New Roman" w:hAnsi="Times New Roman" w:cs="Times New Roman"/>
-        </w:rPr>
-        <w:t xml:space="preserve"> or when the </w:t>
-      </w:r>
-      <w:r>
-        <w:rPr>
-          <w:rFonts w:ascii="Times New Roman" w:hAnsi="Times New Roman" w:cs="Times New Roman"/>
-        </w:rPr>
-        <w:t>main window and image window display</w:t>
-      </w:r>
-      <w:r>
-        <w:rPr>
-          <w:rFonts w:ascii="Times New Roman" w:hAnsi="Times New Roman" w:cs="Times New Roman"/>
-        </w:rPr>
-        <w:t xml:space="preserve"> are closed.</w:t>
-      </w:r>
-      <w:r>
-        <w:rPr>
-          <w:rFonts w:ascii="Times New Roman" w:hAnsi="Times New Roman" w:cs="Times New Roman"/>
-        </w:rPr>
-        <w:t xml:space="preserve"> </w:t>
-      </w:r>
-    </w:p>
-    <w:p>
-      <w:pPr>
-        <w:spacing w:after="0"/>
-        <w:rPr>
-          <w:rFonts w:ascii="Times New Roman" w:hAnsi="Times New Roman" w:cs="Times New Roman"/>
-        </w:rPr>
-      </w:pPr>
-    </w:p>
-    <w:p>
-      <w:pPr>
-        <w:spacing w:after="0"/>
-        <w:rPr>
-          <w:rFonts w:cstheme="minorHAnsi"/>
+        <w:t>0</w:t>
+      </w:r>
+      <w:r>
+        <w:rPr>
           <w:b/>
           <w:bCs/>
           <w:sz w:val="28"/>
           <w:szCs w:val="28"/>
         </w:rPr>
-      </w:pPr>
-      <w:r>
-        <w:rPr>
-          <w:rFonts w:cstheme="minorHAnsi"/>
+        <w:t>.0.1</w:t>
+      </w:r>
+      <w:r>
+        <w:rPr>
           <w:b/>
           <w:bCs/>
           <w:sz w:val="28"/>
           <w:szCs w:val="28"/>
         </w:rPr>
-        <w:t>Installation</w:t>
-      </w:r>
-    </w:p>
-    <w:p>
-      <w:pPr>
-        <w:spacing w:after="0"/>
-        <w:rPr>
-          <w:rFonts w:ascii="Times New Roman" w:hAnsi="Times New Roman" w:cs="Times New Roman"/>
-        </w:rPr>
-      </w:pPr>
-      <w:r>
-        <w:rPr>
-          <w:rFonts w:ascii="Times New Roman" w:hAnsi="Times New Roman" w:cs="Times New Roman"/>
-        </w:rPr>
-        <w:t>The installer is a very simple one</w:t>
-      </w:r>
-      <w:r>
-        <w:rPr>
-          <w:rFonts w:ascii="Times New Roman" w:hAnsi="Times New Roman" w:cs="Times New Roman"/>
-        </w:rPr>
-        <w:t xml:space="preserve">.  </w:t>
-      </w:r>
-      <w:r>
-        <w:rPr>
-          <w:rFonts w:ascii="Times New Roman" w:hAnsi="Times New Roman" w:cs="Times New Roman"/>
-          <w:b/>
-          <w:bCs/>
-        </w:rPr>
-        <w:t xml:space="preserve">The default install location is the </w:t>
-      </w:r>
-      <w:r>
-        <w:rPr>
-          <w:rFonts w:ascii="Times New Roman" w:hAnsi="Times New Roman" w:cs="Times New Roman"/>
-          <w:b/>
-          <w:bCs/>
-        </w:rPr>
-        <w:t>windows volume drive \MySETIapp.</w:t>
+        <w:t xml:space="preserve"> Release</w:t>
+      </w:r>
+    </w:p>
+    <w:p>
+      <w:pPr>
+        <w:spacing w:after="0"/>
+        <w:rPr>
+          <w:rFonts w:ascii="Times New Roman" w:hAnsi="Times New Roman" w:cs="Times New Roman"/>
+        </w:rPr>
+      </w:pPr>
+      <w:r>
+        <w:rPr>
+          <w:rFonts w:ascii="Times New Roman" w:hAnsi="Times New Roman" w:cs="Times New Roman"/>
+        </w:rPr>
+        <w:t>Th</w:t>
+      </w:r>
+      <w:r>
+        <w:rPr>
+          <w:rFonts w:ascii="Times New Roman" w:hAnsi="Times New Roman" w:cs="Times New Roman"/>
+        </w:rPr>
+        <w:t xml:space="preserve">is is the </w:t>
+      </w:r>
+      <w:r>
+        <w:rPr>
+          <w:rFonts w:ascii="Times New Roman" w:hAnsi="Times New Roman" w:cs="Times New Roman"/>
+        </w:rPr>
+        <w:t>first release</w:t>
+      </w:r>
+      <w:r>
+        <w:rPr>
+          <w:rFonts w:ascii="Times New Roman" w:hAnsi="Times New Roman" w:cs="Times New Roman"/>
+        </w:rPr>
+        <w:t xml:space="preserve">. It includes </w:t>
+      </w:r>
+      <w:r>
+        <w:rPr>
+          <w:rFonts w:ascii="Times New Roman" w:hAnsi="Times New Roman" w:cs="Times New Roman"/>
+        </w:rPr>
+        <w:t xml:space="preserve">the Visual Studio project files along with some of the </w:t>
+      </w:r>
+      <w:r>
+        <w:rPr>
+          <w:rFonts w:ascii="Times New Roman" w:hAnsi="Times New Roman" w:cs="Times New Roman"/>
+        </w:rPr>
+        <w:t>‘</w:t>
+      </w:r>
+      <w:r>
+        <w:rPr>
+          <w:rFonts w:ascii="Times New Roman" w:hAnsi="Times New Roman" w:cs="Times New Roman"/>
+        </w:rPr>
+        <w:t>message</w:t>
+      </w:r>
+      <w:r>
+        <w:rPr>
+          <w:rFonts w:ascii="Times New Roman" w:hAnsi="Times New Roman" w:cs="Times New Roman"/>
+        </w:rPr>
+        <w:t>’ data</w:t>
+      </w:r>
+      <w:r>
+        <w:rPr>
+          <w:rFonts w:ascii="Times New Roman" w:hAnsi="Times New Roman" w:cs="Times New Roman"/>
+        </w:rPr>
+        <w:t xml:space="preserve"> files.  An </w:t>
+      </w:r>
+      <w:r>
+        <w:rPr>
+          <w:rFonts w:ascii="Times New Roman" w:hAnsi="Times New Roman" w:cs="Times New Roman"/>
+        </w:rPr>
+        <w:t>application installer can also be used just for the executable application and data</w:t>
+      </w:r>
+      <w:r>
+        <w:rPr>
+          <w:rFonts w:ascii="Times New Roman" w:hAnsi="Times New Roman" w:cs="Times New Roman"/>
+        </w:rPr>
+        <w:t xml:space="preserve"> files</w:t>
+      </w:r>
+      <w:r>
+        <w:rPr>
+          <w:rFonts w:ascii="Times New Roman" w:hAnsi="Times New Roman" w:cs="Times New Roman"/>
+        </w:rPr>
+        <w:t>.</w:t>
+      </w:r>
+    </w:p>
+    <w:p>
+      <w:pPr>
+        <w:spacing w:after="0"/>
+        <w:rPr>
+          <w:rFonts w:ascii="Times New Roman" w:hAnsi="Times New Roman" w:cs="Times New Roman"/>
+        </w:rPr>
+      </w:pPr>
+    </w:p>
+    <w:p>
+      <w:pPr>
+        <w:spacing w:after="0"/>
+        <w:rPr>
+          <w:rFonts w:ascii="Times New Roman" w:hAnsi="Times New Roman" w:cs="Times New Roman"/>
+        </w:rPr>
+      </w:pPr>
+      <w:r>
+        <w:rPr>
+          <w:rFonts w:ascii="Times New Roman" w:hAnsi="Times New Roman" w:cs="Times New Roman"/>
+        </w:rPr>
+        <w:t>The executable and data files can be stored in any writeable folder in Windows.</w:t>
       </w:r>
       <w:r>
         <w:rPr>
@@ -1565,65 +1382,169 @@
         </w:rPr>
         <w:t xml:space="preserve"> </w:t>
       </w:r>
-      <w:r>
-        <w:rPr>
-          <w:rFonts w:ascii="Times New Roman" w:hAnsi="Times New Roman" w:cs="Times New Roman"/>
-        </w:rPr>
-        <w:t xml:space="preserve">This is </w:t>
-      </w:r>
-      <w:r>
-        <w:rPr>
-          <w:rFonts w:ascii="Times New Roman" w:hAnsi="Times New Roman" w:cs="Times New Roman"/>
-        </w:rPr>
-        <w:t>used because</w:t>
-      </w:r>
-      <w:r>
-        <w:rPr>
-          <w:rFonts w:ascii="Times New Roman" w:hAnsi="Times New Roman" w:cs="Times New Roman"/>
-        </w:rPr>
-        <w:t xml:space="preserve"> the application needs to be able to have read/write access </w:t>
-      </w:r>
-      <w:r>
-        <w:rPr>
-          <w:rFonts w:ascii="Times New Roman" w:hAnsi="Times New Roman" w:cs="Times New Roman"/>
-        </w:rPr>
-        <w:t>of</w:t>
-      </w:r>
-      <w:r>
-        <w:rPr>
-          <w:rFonts w:ascii="Times New Roman" w:hAnsi="Times New Roman" w:cs="Times New Roman"/>
-        </w:rPr>
-        <w:t xml:space="preserve"> the folder it is installed</w:t>
-      </w:r>
-      <w:r>
-        <w:rPr>
-          <w:rFonts w:ascii="Times New Roman" w:hAnsi="Times New Roman" w:cs="Times New Roman"/>
-        </w:rPr>
-        <w:t>.</w:t>
-      </w:r>
-      <w:r>
-        <w:rPr>
-          <w:rFonts w:ascii="Times New Roman" w:hAnsi="Times New Roman" w:cs="Times New Roman"/>
-        </w:rPr>
-        <w:t xml:space="preserve">  The ‘Programs folder’ requires administrative privileges to write to it.  I use ‘C:\MySETIapp’ as the installation location.</w:t>
-      </w:r>
-      <w:r>
-        <w:rPr>
-          <w:rFonts w:ascii="Times New Roman" w:hAnsi="Times New Roman" w:cs="Times New Roman"/>
-        </w:rPr>
-        <w:t xml:space="preserve"> You can change</w:t>
-      </w:r>
-      <w:r>
-        <w:rPr>
-          <w:rFonts w:ascii="Times New Roman" w:hAnsi="Times New Roman" w:cs="Times New Roman"/>
-        </w:rPr>
-        <w:t xml:space="preserve"> the folder installation of the application</w:t>
-      </w:r>
-      <w:r>
-        <w:rPr>
-          <w:rFonts w:ascii="Times New Roman" w:hAnsi="Times New Roman" w:cs="Times New Roman"/>
-        </w:rPr>
-        <w:t xml:space="preserve"> using the browse button during the install.</w:t>
+    </w:p>
+    <w:p>
+      <w:pPr>
+        <w:spacing w:after="0"/>
+        <w:rPr>
+          <w:rFonts w:ascii="Times New Roman" w:hAnsi="Times New Roman" w:cs="Times New Roman"/>
+        </w:rPr>
+      </w:pPr>
+    </w:p>
+    <w:p>
+      <w:pPr>
+        <w:spacing w:after="0"/>
+        <w:rPr>
+          <w:rFonts w:ascii="Times New Roman" w:hAnsi="Times New Roman" w:cs="Times New Roman"/>
+          <w:b/>
+          <w:bCs/>
+        </w:rPr>
+      </w:pPr>
+      <w:r>
+        <w:rPr>
+          <w:rFonts w:ascii="Times New Roman" w:hAnsi="Times New Roman" w:cs="Times New Roman"/>
+          <w:b/>
+          <w:bCs/>
+        </w:rPr>
+        <w:t>Any installer and/or executable should be scanned for viruses when being downloaded along with a verification that the checksum for the installation matches the download.</w:t>
+      </w:r>
+    </w:p>
+    <w:p>
+      <w:pPr>
+        <w:spacing w:after="0"/>
+        <w:rPr>
+          <w:rFonts w:ascii="Times New Roman" w:hAnsi="Times New Roman" w:cs="Times New Roman"/>
+        </w:rPr>
+      </w:pPr>
+    </w:p>
+    <w:p>
+      <w:pPr>
+        <w:spacing w:after="0"/>
+        <w:rPr>
+          <w:rFonts w:ascii="Times New Roman" w:hAnsi="Times New Roman" w:cs="Times New Roman"/>
+        </w:rPr>
+      </w:pPr>
+      <w:r>
+        <w:rPr>
+          <w:rFonts w:ascii="Times New Roman" w:hAnsi="Times New Roman" w:cs="Times New Roman"/>
+        </w:rPr>
+        <w:t>The installer will add a desktop shortcut to run the application</w:t>
+      </w:r>
+      <w:r>
+        <w:rPr>
+          <w:rFonts w:ascii="Times New Roman" w:hAnsi="Times New Roman" w:cs="Times New Roman"/>
+        </w:rPr>
+        <w:t xml:space="preserve"> along with a Window Start menu entry</w:t>
+      </w:r>
+      <w:r>
+        <w:rPr>
+          <w:rFonts w:ascii="Times New Roman" w:hAnsi="Times New Roman" w:cs="Times New Roman"/>
+        </w:rPr>
+        <w:t xml:space="preserve"> named MySETIapp.</w:t>
+      </w:r>
+    </w:p>
+    <w:p>
+      <w:pPr>
+        <w:spacing w:after="0"/>
+        <w:rPr>
+          <w:rFonts w:ascii="Times New Roman" w:hAnsi="Times New Roman" w:cs="Times New Roman"/>
+        </w:rPr>
+      </w:pPr>
+    </w:p>
+    <w:p>
+      <w:pPr>
+        <w:spacing w:after="0"/>
+        <w:rPr>
+          <w:rFonts w:ascii="Times New Roman" w:hAnsi="Times New Roman" w:cs="Times New Roman"/>
+        </w:rPr>
+      </w:pPr>
+      <w:r>
+        <w:rPr>
+          <w:rFonts w:ascii="Times New Roman" w:hAnsi="Times New Roman" w:cs="Times New Roman"/>
+        </w:rPr>
+        <w:t>There is configuration file</w:t>
+      </w:r>
+      <w:r>
+        <w:rPr>
+          <w:rFonts w:ascii="Times New Roman" w:hAnsi="Times New Roman" w:cs="Times New Roman"/>
+        </w:rPr>
+        <w:t>, MySETIapp.ini,</w:t>
+      </w:r>
+      <w:r>
+        <w:rPr>
+          <w:rFonts w:ascii="Times New Roman" w:hAnsi="Times New Roman" w:cs="Times New Roman"/>
+        </w:rPr>
+        <w:t xml:space="preserve"> that will be created when you run the software that keeps track of what files, parameters, window size and positions are used so that you do not have to start from scratch every time you run the application.  This is stored in the same folder </w:t>
+      </w:r>
+      <w:r>
+        <w:rPr>
+          <w:rFonts w:ascii="Times New Roman" w:hAnsi="Times New Roman" w:cs="Times New Roman"/>
+        </w:rPr>
+        <w:t>as</w:t>
+      </w:r>
+      <w:r>
+        <w:rPr>
+          <w:rFonts w:ascii="Times New Roman" w:hAnsi="Times New Roman" w:cs="Times New Roman"/>
+        </w:rPr>
+        <w:t xml:space="preserve"> the executable.  The application does not </w:t>
+      </w:r>
+      <w:r>
+        <w:rPr>
+          <w:rFonts w:ascii="Times New Roman" w:hAnsi="Times New Roman" w:cs="Times New Roman"/>
+        </w:rPr>
+        <w:t xml:space="preserve">need to </w:t>
+      </w:r>
+      <w:r>
+        <w:rPr>
+          <w:rFonts w:ascii="Times New Roman" w:hAnsi="Times New Roman" w:cs="Times New Roman"/>
+        </w:rPr>
+        <w:t>access, record, or transmit information to the Internet.</w:t>
+      </w:r>
+    </w:p>
+    <w:p>
+      <w:pPr>
+        <w:spacing w:after="0"/>
+        <w:rPr>
+          <w:rFonts w:ascii="Times New Roman" w:hAnsi="Times New Roman" w:cs="Times New Roman"/>
+        </w:rPr>
+      </w:pPr>
+    </w:p>
+    <w:p>
+      <w:pPr>
+        <w:spacing w:after="0"/>
+        <w:rPr>
+          <w:rFonts w:ascii="Times New Roman" w:hAnsi="Times New Roman" w:cs="Times New Roman"/>
+        </w:rPr>
+      </w:pPr>
+      <w:r>
+        <w:rPr>
+          <w:rFonts w:ascii="Times New Roman" w:hAnsi="Times New Roman" w:cs="Times New Roman"/>
+        </w:rPr>
+        <w:t xml:space="preserve">The settings are only saved when you press the OK dialog </w:t>
+      </w:r>
+      <w:r>
+        <w:rPr>
+          <w:rFonts w:ascii="Times New Roman" w:hAnsi="Times New Roman" w:cs="Times New Roman"/>
+        </w:rPr>
+        <w:t>button</w:t>
+      </w:r>
+      <w:r>
+        <w:rPr>
+          <w:rFonts w:ascii="Times New Roman" w:hAnsi="Times New Roman" w:cs="Times New Roman"/>
+        </w:rPr>
+        <w:t xml:space="preserve"> or when the </w:t>
+      </w:r>
+      <w:r>
+        <w:rPr>
+          <w:rFonts w:ascii="Times New Roman" w:hAnsi="Times New Roman" w:cs="Times New Roman"/>
+        </w:rPr>
+        <w:t>main window and image window display</w:t>
+      </w:r>
+      <w:r>
+        <w:rPr>
+          <w:rFonts w:ascii="Times New Roman" w:hAnsi="Times New Roman" w:cs="Times New Roman"/>
+        </w:rPr>
+        <w:t xml:space="preserve"> are closed.</w:t>
       </w:r>
       <w:r>
         <w:rPr>
@@ -1639,53 +1560,6 @@
           <w:rFonts w:ascii="Times New Roman" w:hAnsi="Times New Roman" w:cs="Times New Roman"/>
         </w:rPr>
       </w:pPr>
-    </w:p>
-    <w:p>
-      <w:pPr>
-        <w:spacing w:after="0"/>
-        <w:rPr>
-          <w:rFonts w:ascii="Times New Roman" w:hAnsi="Times New Roman" w:cs="Times New Roman"/>
-        </w:rPr>
-      </w:pPr>
-      <w:r>
-        <w:rPr>
-          <w:rFonts w:ascii="Times New Roman" w:hAnsi="Times New Roman" w:cs="Times New Roman"/>
-        </w:rPr>
-        <w:t xml:space="preserve">The project source is also available on GitHub.  The source project and solution </w:t>
-      </w:r>
-      <w:proofErr w:type="gramStart"/>
-      <w:r>
-        <w:rPr>
-          <w:rFonts w:ascii="Times New Roman" w:hAnsi="Times New Roman" w:cs="Times New Roman"/>
-        </w:rPr>
-        <w:t>uses</w:t>
-      </w:r>
-      <w:proofErr w:type="gramEnd"/>
-      <w:r>
-        <w:rPr>
-          <w:rFonts w:ascii="Times New Roman" w:hAnsi="Times New Roman" w:cs="Times New Roman"/>
-        </w:rPr>
-        <w:t xml:space="preserve"> Visual Studio 2019</w:t>
-      </w:r>
-      <w:r>
-        <w:rPr>
-          <w:rFonts w:ascii="Times New Roman" w:hAnsi="Times New Roman" w:cs="Times New Roman"/>
-        </w:rPr>
-        <w:t xml:space="preserve"> or later.  It has not been tested against earlier versions.</w:t>
-      </w:r>
-    </w:p>
-    <w:p>
-      <w:pPr>
-        <w:rPr>
-          <w:rFonts w:ascii="Times New Roman" w:hAnsi="Times New Roman" w:cs="Times New Roman"/>
-        </w:rPr>
-      </w:pPr>
-      <w:r>
-        <w:rPr>
-          <w:rFonts w:ascii="Times New Roman" w:hAnsi="Times New Roman" w:cs="Times New Roman"/>
-        </w:rPr>
-        <w:br w:type="page"/>
-      </w:r>
     </w:p>
     <w:p>
       <w:pPr>
@@ -1704,6 +1578,292 @@
           <w:sz w:val="28"/>
           <w:szCs w:val="28"/>
         </w:rPr>
+        <w:t>V1.</w:t>
+      </w:r>
+      <w:r>
+        <w:rPr>
+          <w:b/>
+          <w:bCs/>
+          <w:sz w:val="28"/>
+          <w:szCs w:val="28"/>
+        </w:rPr>
+        <w:t>1</w:t>
+      </w:r>
+      <w:r>
+        <w:rPr>
+          <w:b/>
+          <w:bCs/>
+          <w:sz w:val="28"/>
+          <w:szCs w:val="28"/>
+        </w:rPr>
+        <w:t>.0.1 Release</w:t>
+      </w:r>
+    </w:p>
+    <w:p>
+      <w:pPr>
+        <w:spacing w:after="0"/>
+        <w:rPr>
+          <w:rFonts w:ascii="Times New Roman" w:hAnsi="Times New Roman" w:cs="Times New Roman"/>
+        </w:rPr>
+      </w:pPr>
+      <w:r>
+        <w:rPr>
+          <w:rFonts w:ascii="Times New Roman" w:hAnsi="Times New Roman" w:cs="Times New Roman"/>
+        </w:rPr>
+        <w:t>This release added:</w:t>
+      </w:r>
+    </w:p>
+    <w:p>
+      <w:pPr>
+        <w:spacing w:after="0"/>
+        <w:ind w:firstLine="720"/>
+        <w:rPr>
+          <w:rFonts w:ascii="Times New Roman" w:hAnsi="Times New Roman" w:cs="Times New Roman"/>
+        </w:rPr>
+      </w:pPr>
+      <w:r>
+        <w:rPr>
+          <w:rFonts w:ascii="Times New Roman" w:hAnsi="Times New Roman" w:cs="Times New Roman"/>
+        </w:rPr>
+        <w:t>Image decimation using 1D or 2D decimation kernels.</w:t>
+      </w:r>
+    </w:p>
+    <w:p>
+      <w:pPr>
+        <w:spacing w:after="0"/>
+        <w:ind w:left="720"/>
+        <w:rPr>
+          <w:rFonts w:ascii="Times New Roman" w:hAnsi="Times New Roman" w:cs="Times New Roman"/>
+        </w:rPr>
+      </w:pPr>
+      <w:r>
+        <w:rPr>
+          <w:rFonts w:ascii="Times New Roman" w:hAnsi="Times New Roman" w:cs="Times New Roman"/>
+        </w:rPr>
+        <w:t>An image file resize function was also added to allow conversion of image file to a different size along with changing the pixel size.</w:t>
+      </w:r>
+    </w:p>
+    <w:p>
+      <w:pPr>
+        <w:spacing w:after="0"/>
+        <w:ind w:left="720"/>
+        <w:rPr>
+          <w:rFonts w:ascii="Times New Roman" w:hAnsi="Times New Roman" w:cs="Times New Roman"/>
+        </w:rPr>
+      </w:pPr>
+      <w:r>
+        <w:rPr>
+          <w:rFonts w:ascii="Times New Roman" w:hAnsi="Times New Roman" w:cs="Times New Roman"/>
+        </w:rPr>
+        <w:t>An external viewer was added to see the results of an image operation.</w:t>
+      </w:r>
+    </w:p>
+    <w:p>
+      <w:pPr>
+        <w:spacing w:after="0"/>
+        <w:ind w:left="720"/>
+        <w:rPr>
+          <w:rFonts w:ascii="Times New Roman" w:hAnsi="Times New Roman" w:cs="Times New Roman"/>
+        </w:rPr>
+      </w:pPr>
+      <w:r>
+        <w:rPr>
+          <w:rFonts w:ascii="Times New Roman" w:hAnsi="Times New Roman" w:cs="Times New Roman"/>
+        </w:rPr>
+        <w:t>Defaults extensions and file type was added to the Open/Save file dialogs.</w:t>
+      </w:r>
+    </w:p>
+    <w:p>
+      <w:pPr>
+        <w:spacing w:after="0"/>
+        <w:ind w:left="720"/>
+        <w:rPr>
+          <w:rFonts w:ascii="Times New Roman" w:hAnsi="Times New Roman" w:cs="Times New Roman"/>
+        </w:rPr>
+      </w:pPr>
+    </w:p>
+    <w:p>
+      <w:pPr>
+        <w:spacing w:after="0"/>
+        <w:rPr>
+          <w:rFonts w:cstheme="minorHAnsi"/>
+          <w:b/>
+          <w:bCs/>
+          <w:sz w:val="28"/>
+          <w:szCs w:val="28"/>
+        </w:rPr>
+      </w:pPr>
+      <w:r>
+        <w:rPr>
+          <w:rFonts w:cstheme="minorHAnsi"/>
+          <w:b/>
+          <w:bCs/>
+          <w:sz w:val="28"/>
+          <w:szCs w:val="28"/>
+        </w:rPr>
+        <w:t>Installation</w:t>
+      </w:r>
+    </w:p>
+    <w:p>
+      <w:pPr>
+        <w:spacing w:after="0"/>
+        <w:rPr>
+          <w:rFonts w:ascii="Times New Roman" w:hAnsi="Times New Roman" w:cs="Times New Roman"/>
+        </w:rPr>
+      </w:pPr>
+      <w:r>
+        <w:rPr>
+          <w:rFonts w:ascii="Times New Roman" w:hAnsi="Times New Roman" w:cs="Times New Roman"/>
+        </w:rPr>
+        <w:t>The installer is a very simple one</w:t>
+      </w:r>
+      <w:r>
+        <w:rPr>
+          <w:rFonts w:ascii="Times New Roman" w:hAnsi="Times New Roman" w:cs="Times New Roman"/>
+        </w:rPr>
+        <w:t xml:space="preserve">.  </w:t>
+      </w:r>
+      <w:r>
+        <w:rPr>
+          <w:rFonts w:ascii="Times New Roman" w:hAnsi="Times New Roman" w:cs="Times New Roman"/>
+          <w:b/>
+          <w:bCs/>
+        </w:rPr>
+        <w:t xml:space="preserve">The default install location is the </w:t>
+      </w:r>
+      <w:r>
+        <w:rPr>
+          <w:rFonts w:ascii="Times New Roman" w:hAnsi="Times New Roman" w:cs="Times New Roman"/>
+          <w:b/>
+          <w:bCs/>
+        </w:rPr>
+        <w:t>windows volume drive \MySETIapp.</w:t>
+      </w:r>
+      <w:r>
+        <w:rPr>
+          <w:rFonts w:ascii="Times New Roman" w:hAnsi="Times New Roman" w:cs="Times New Roman"/>
+        </w:rPr>
+        <w:t xml:space="preserve"> </w:t>
+      </w:r>
+      <w:r>
+        <w:rPr>
+          <w:rFonts w:ascii="Times New Roman" w:hAnsi="Times New Roman" w:cs="Times New Roman"/>
+        </w:rPr>
+        <w:t xml:space="preserve">This is </w:t>
+      </w:r>
+      <w:r>
+        <w:rPr>
+          <w:rFonts w:ascii="Times New Roman" w:hAnsi="Times New Roman" w:cs="Times New Roman"/>
+        </w:rPr>
+        <w:t>used because</w:t>
+      </w:r>
+      <w:r>
+        <w:rPr>
+          <w:rFonts w:ascii="Times New Roman" w:hAnsi="Times New Roman" w:cs="Times New Roman"/>
+        </w:rPr>
+        <w:t xml:space="preserve"> the application needs to be able to have read/write access </w:t>
+      </w:r>
+      <w:r>
+        <w:rPr>
+          <w:rFonts w:ascii="Times New Roman" w:hAnsi="Times New Roman" w:cs="Times New Roman"/>
+        </w:rPr>
+        <w:t>of</w:t>
+      </w:r>
+      <w:r>
+        <w:rPr>
+          <w:rFonts w:ascii="Times New Roman" w:hAnsi="Times New Roman" w:cs="Times New Roman"/>
+        </w:rPr>
+        <w:t xml:space="preserve"> the folder it is installed</w:t>
+      </w:r>
+      <w:r>
+        <w:rPr>
+          <w:rFonts w:ascii="Times New Roman" w:hAnsi="Times New Roman" w:cs="Times New Roman"/>
+        </w:rPr>
+        <w:t>.</w:t>
+      </w:r>
+      <w:r>
+        <w:rPr>
+          <w:rFonts w:ascii="Times New Roman" w:hAnsi="Times New Roman" w:cs="Times New Roman"/>
+        </w:rPr>
+        <w:t xml:space="preserve">  The ‘Programs folder’ requires administrative privileges to write to it.  I use ‘C:\MySETIapp’ as the installation location.</w:t>
+      </w:r>
+      <w:r>
+        <w:rPr>
+          <w:rFonts w:ascii="Times New Roman" w:hAnsi="Times New Roman" w:cs="Times New Roman"/>
+        </w:rPr>
+        <w:t xml:space="preserve"> You can change the folder installation of the application using the browse button during the install. </w:t>
+      </w:r>
+    </w:p>
+    <w:p>
+      <w:pPr>
+        <w:spacing w:after="0"/>
+        <w:rPr>
+          <w:rFonts w:ascii="Times New Roman" w:hAnsi="Times New Roman" w:cs="Times New Roman"/>
+        </w:rPr>
+      </w:pPr>
+    </w:p>
+    <w:p>
+      <w:pPr>
+        <w:spacing w:after="0"/>
+        <w:rPr>
+          <w:rFonts w:ascii="Times New Roman" w:hAnsi="Times New Roman" w:cs="Times New Roman"/>
+        </w:rPr>
+      </w:pPr>
+      <w:r>
+        <w:rPr>
+          <w:rFonts w:ascii="Times New Roman" w:hAnsi="Times New Roman" w:cs="Times New Roman"/>
+        </w:rPr>
+        <w:t xml:space="preserve">The project source is also available on GitHub.  The source project and solution </w:t>
+      </w:r>
+      <w:r>
+        <w:rPr>
+          <w:rFonts w:ascii="Times New Roman" w:hAnsi="Times New Roman" w:cs="Times New Roman"/>
+        </w:rPr>
+        <w:t>uses</w:t>
+      </w:r>
+      <w:r>
+        <w:rPr>
+          <w:rFonts w:ascii="Times New Roman" w:hAnsi="Times New Roman" w:cs="Times New Roman"/>
+        </w:rPr>
+        <w:t xml:space="preserve"> Visual Studio 2019</w:t>
+      </w:r>
+      <w:r>
+        <w:rPr>
+          <w:rFonts w:ascii="Times New Roman" w:hAnsi="Times New Roman" w:cs="Times New Roman"/>
+        </w:rPr>
+        <w:t xml:space="preserve"> or later.  It has not been tested against earlier versions.</w:t>
+      </w:r>
+    </w:p>
+    <w:p>
+      <w:pPr>
+        <w:rPr>
+          <w:rFonts w:ascii="Times New Roman" w:hAnsi="Times New Roman" w:cs="Times New Roman"/>
+        </w:rPr>
+      </w:pPr>
+      <w:r>
+        <w:rPr>
+          <w:rFonts w:ascii="Times New Roman" w:hAnsi="Times New Roman" w:cs="Times New Roman"/>
+        </w:rPr>
+        <w:br w:type="page"/>
+      </w:r>
+    </w:p>
+    <w:p>
+      <w:pPr>
+        <w:spacing w:after="0"/>
+        <w:rPr>
+          <w:b/>
+          <w:bCs/>
+          <w:sz w:val="28"/>
+          <w:szCs w:val="28"/>
+        </w:rPr>
+      </w:pPr>
+      <w:r>
+        <w:rPr>
+          <w:b/>
+          <w:bCs/>
+          <w:sz w:val="28"/>
+          <w:szCs w:val="28"/>
+        </w:rPr>
         <w:lastRenderedPageBreak/>
         <w:t>First time running the application</w:t>
       </w:r>
@@ -1747,7 +1907,25 @@
         <w:rPr>
           <w:rFonts w:ascii="Times New Roman" w:hAnsi="Times New Roman" w:cs="Times New Roman"/>
         </w:rPr>
-        <w:t>It is recommended that the application ‘settings’ be set when you first run the application so that it makes it easier to pull up the last BMP results from the last image operation.</w:t>
+        <w:t xml:space="preserve">It is recommended that the application ‘settings’ be set when you first run the application so that it </w:t>
+      </w:r>
+      <w:r>
+        <w:rPr>
+          <w:rFonts w:ascii="Times New Roman" w:hAnsi="Times New Roman" w:cs="Times New Roman"/>
+        </w:rPr>
+        <w:t>allows the application to display the</w:t>
+      </w:r>
+      <w:r>
+        <w:rPr>
+          <w:rFonts w:ascii="Times New Roman" w:hAnsi="Times New Roman" w:cs="Times New Roman"/>
+        </w:rPr>
+        <w:t xml:space="preserve"> results from the last image operation.</w:t>
+      </w:r>
+      <w:r>
+        <w:rPr>
+          <w:rFonts w:ascii="Times New Roman" w:hAnsi="Times New Roman" w:cs="Times New Roman"/>
+        </w:rPr>
+        <w:t xml:space="preserve">  A BMP file must be specified for this to work.</w:t>
       </w:r>
     </w:p>
     <w:p>
@@ -1856,79 +2034,6 @@
       </w:pPr>
     </w:p>
     <w:p>
-      <w:pPr>
-        <w:spacing w:after="0"/>
-      </w:pPr>
-      <w:r>
-        <w:rPr>
-          <w:b/>
-          <w:bCs/>
-        </w:rPr>
-        <w:t>Please note that the user should enter file extensions</w:t>
-      </w:r>
-      <w:r>
-        <w:rPr>
-          <w:b/>
-          <w:bCs/>
-        </w:rPr>
-        <w:t xml:space="preserve"> when specifying filenames</w:t>
-      </w:r>
-      <w:r>
-        <w:t xml:space="preserve">.  Default extensions are not added by the file dialogs or when data is saved.  If you are saving text files, you should use .txt, .csv or similar extension used for text files.  </w:t>
-      </w:r>
-      <w:r>
-        <w:rPr>
-          <w:b/>
-          <w:bCs/>
-        </w:rPr>
-        <w:t xml:space="preserve">For binary image files, .raw is recommended so that programs like Photoshop </w:t>
-      </w:r>
-      <w:r>
-        <w:rPr>
-          <w:b/>
-          <w:bCs/>
-        </w:rPr>
-        <w:t xml:space="preserve">which </w:t>
-      </w:r>
-      <w:r>
-        <w:rPr>
-          <w:b/>
-          <w:bCs/>
-        </w:rPr>
-        <w:t>expect a raw image file</w:t>
-      </w:r>
-      <w:r>
-        <w:rPr>
-          <w:b/>
-          <w:bCs/>
-        </w:rPr>
-        <w:t xml:space="preserve"> to have this extension</w:t>
-      </w:r>
-      <w:r>
-        <w:rPr>
-          <w:b/>
-          <w:bCs/>
-        </w:rPr>
-        <w:t xml:space="preserve">.  </w:t>
-      </w:r>
-      <w:r>
-        <w:rPr>
-          <w:b/>
-          <w:bCs/>
-        </w:rPr>
-        <w:t>Bitmap image files should have an extension .bmp.</w:t>
-      </w:r>
-      <w:r>
-        <w:t xml:space="preserve">  </w:t>
-      </w:r>
-      <w:r>
-        <w:t>Though you are free to decide whatever extension you wish to use.</w:t>
-      </w:r>
-      <w:r>
-        <w:t xml:space="preserve"> The file extension will not change the file format that gets written.</w:t>
-      </w:r>
-    </w:p>
-    <w:p>
       <w:r>
         <w:br w:type="page"/>
       </w:r>
@@ -3361,7 +3466,35 @@
         <w:rPr>
           <w:rFonts w:ascii="Times New Roman" w:hAnsi="Times New Roman" w:cs="Times New Roman"/>
         </w:rPr>
-        <w:t xml:space="preserve"> from black to white.  The # bits in block should be divisible by (Xsize * image bit depth).  The Ysize of the output image </w:t>
+        <w:t xml:space="preserve"> from black to white.  The # bits in block should be divisible by (</w:t>
+      </w:r>
+      <w:proofErr w:type="spellStart"/>
+      <w:r>
+        <w:rPr>
+          <w:rFonts w:ascii="Times New Roman" w:hAnsi="Times New Roman" w:cs="Times New Roman"/>
+        </w:rPr>
+        <w:t>Xsize</w:t>
+      </w:r>
+      <w:proofErr w:type="spellEnd"/>
+      <w:r>
+        <w:rPr>
+          <w:rFonts w:ascii="Times New Roman" w:hAnsi="Times New Roman" w:cs="Times New Roman"/>
+        </w:rPr>
+        <w:t xml:space="preserve"> * image bit depth).  The </w:t>
+      </w:r>
+      <w:proofErr w:type="spellStart"/>
+      <w:r>
+        <w:rPr>
+          <w:rFonts w:ascii="Times New Roman" w:hAnsi="Times New Roman" w:cs="Times New Roman"/>
+        </w:rPr>
+        <w:t>Ysize</w:t>
+      </w:r>
+      <w:proofErr w:type="spellEnd"/>
+      <w:r>
+        <w:rPr>
+          <w:rFonts w:ascii="Times New Roman" w:hAnsi="Times New Roman" w:cs="Times New Roman"/>
+        </w:rPr>
+        <w:t xml:space="preserve"> of the output image </w:t>
       </w:r>
       <w:r>
         <w:rPr>
@@ -3494,7 +3627,35 @@
         <w:rPr>
           <w:rFonts w:ascii="Times New Roman" w:hAnsi="Times New Roman" w:cs="Times New Roman"/>
         </w:rPr>
-        <w:t xml:space="preserve">See the Image reordering documentation for the formats that can be used for the reorder files.  When using bit reorder from the bit tools menu the reordering must be 1D (Ysize =1).  The X size must be divisible by the Xsize of the reordering kernel. The linear image is divided into groups the X size of the kernel.  The bits within the kernel are reordered according to the kernel specification. </w:t>
+        <w:t>See the Image reordering documentation for the formats that can be used for the reorder files.  When using bit reorder from the bit tools menu the reordering must be 1D (</w:t>
+      </w:r>
+      <w:proofErr w:type="spellStart"/>
+      <w:r>
+        <w:rPr>
+          <w:rFonts w:ascii="Times New Roman" w:hAnsi="Times New Roman" w:cs="Times New Roman"/>
+        </w:rPr>
+        <w:t>Ysize</w:t>
+      </w:r>
+      <w:proofErr w:type="spellEnd"/>
+      <w:r>
+        <w:rPr>
+          <w:rFonts w:ascii="Times New Roman" w:hAnsi="Times New Roman" w:cs="Times New Roman"/>
+        </w:rPr>
+        <w:t xml:space="preserve"> =1).  The X size must be divisible by the </w:t>
+      </w:r>
+      <w:proofErr w:type="spellStart"/>
+      <w:r>
+        <w:rPr>
+          <w:rFonts w:ascii="Times New Roman" w:hAnsi="Times New Roman" w:cs="Times New Roman"/>
+        </w:rPr>
+        <w:t>Xsize</w:t>
+      </w:r>
+      <w:proofErr w:type="spellEnd"/>
+      <w:r>
+        <w:rPr>
+          <w:rFonts w:ascii="Times New Roman" w:hAnsi="Times New Roman" w:cs="Times New Roman"/>
+        </w:rPr>
+        <w:t xml:space="preserve"> of the reordering kernel. The linear image is divided into groups the X size of the kernel.  The bits within the kernel are reordered according to the kernel specification. </w:t>
       </w:r>
     </w:p>
     <w:p>
@@ -3529,14 +3690,11 @@
         <w:spacing w:after="0"/>
       </w:pPr>
       <w:r>
-        <w:rPr>
-          <w:noProof/>
-        </w:rPr>
         <w:drawing>
-          <wp:inline distT="0" distB="0" distL="0" distR="0" wp14:anchorId="77A45FE4" wp14:editId="77FF9E71">
-            <wp:extent cx="5382376" cy="3391373"/>
-            <wp:effectExtent l="0" t="0" r="8890" b="0"/>
-            <wp:docPr id="1166283016" name="Picture 1"/>
+          <wp:inline distT="0" distB="0" distL="0" distR="0" wp14:anchorId="072AAE17" wp14:editId="08D13C41">
+            <wp:extent cx="4454557" cy="3149600"/>
+            <wp:effectExtent l="0" t="0" r="3175" b="0"/>
+            <wp:docPr id="1669857541" name="Picture 1"/>
             <wp:cNvGraphicFramePr>
               <a:graphicFrameLocks xmlns:a="http://schemas.openxmlformats.org/drawingml/2006/main" noChangeAspect="1"/>
             </wp:cNvGraphicFramePr>
@@ -3544,7 +3702,7 @@
               <a:graphicData uri="http://schemas.openxmlformats.org/drawingml/2006/picture">
                 <pic:pic xmlns:pic="http://schemas.openxmlformats.org/drawingml/2006/picture">
                   <pic:nvPicPr>
-                    <pic:cNvPr id="1166283016" name=""/>
+                    <pic:cNvPr id="1669857541" name=""/>
                     <pic:cNvPicPr/>
                   </pic:nvPicPr>
                   <pic:blipFill>
@@ -3556,7 +3714,7 @@
                   <pic:spPr>
                     <a:xfrm>
                       <a:off x="0" y="0"/>
-                      <a:ext cx="5382376" cy="3391373"/>
+                      <a:ext cx="4462554" cy="3155254"/>
                     </a:xfrm>
                     <a:prstGeom prst="rect">
                       <a:avLst/>
@@ -3792,7 +3950,21 @@
         <w:rPr>
           <w:rFonts w:ascii="Times New Roman" w:hAnsi="Times New Roman" w:cs="Times New Roman"/>
         </w:rPr>
-        <w:t xml:space="preserve">a sub-image to be extract from a source image.  The extraction can be for a range of frames in the source image.  The X,Y size of the sub-image must be &lt;= the X,Y size of the output image.  The output image can be larger that the input image.  The sub-image position is either the upper left corner of the sub-image in the source image or the center of the sub-image in the source image.  The output image will be zero padded as needed if the sub-image size extends beyond the bounds of the source image.  The use of the centering option can be used to center a specific pixel from the input image to be in the center of the output image.  This can make alignments to other sub images easier along with ensuring </w:t>
+        <w:t xml:space="preserve">a sub-image to be extract from a source image.  The extraction can be for a range of frames in the source image.  The X,Y size of the sub-image must be &lt;= the X,Y size of the output image.  The output image can be larger </w:t>
+      </w:r>
+      <w:proofErr w:type="spellStart"/>
+      <w:r>
+        <w:rPr>
+          <w:rFonts w:ascii="Times New Roman" w:hAnsi="Times New Roman" w:cs="Times New Roman"/>
+        </w:rPr>
+        <w:t>that</w:t>
+      </w:r>
+      <w:proofErr w:type="spellEnd"/>
+      <w:r>
+        <w:rPr>
+          <w:rFonts w:ascii="Times New Roman" w:hAnsi="Times New Roman" w:cs="Times New Roman"/>
+        </w:rPr>
+        <w:t xml:space="preserve"> the input image.  The sub-image position is either the upper left corner of the sub-image in the source image or the center of the sub-image in the source image.  The output image will be zero padded as needed if the sub-image size extends beyond the bounds of the source image.  The use of the centering option can be used to center a specific pixel from the input image to be in the center of the output image.  This can make alignments to other sub images easier along with ensuring </w:t>
       </w:r>
       <w:r>
         <w:rPr>
@@ -3803,7 +3975,296 @@
     </w:p>
     <w:p>
       <w:pPr>
-        <w:spacing w:after="0"/>
+        <w:keepNext/>
+        <w:spacing w:after="0"/>
+      </w:pPr>
+    </w:p>
+    <w:p>
+      <w:pPr>
+        <w:keepNext/>
+        <w:spacing w:after="0"/>
+      </w:pPr>
+    </w:p>
+    <w:p>
+      <w:pPr>
+        <w:keepNext/>
+        <w:spacing w:after="0"/>
+        <w:rPr>
+          <w:b/>
+          <w:bCs/>
+          <w:sz w:val="24"/>
+          <w:szCs w:val="24"/>
+        </w:rPr>
+      </w:pPr>
+      <w:r>
+        <w:rPr>
+          <w:b/>
+          <w:bCs/>
+          <w:sz w:val="24"/>
+          <w:szCs w:val="24"/>
+        </w:rPr>
+        <w:t>Resize</w:t>
+      </w:r>
+      <w:r>
+        <w:rPr>
+          <w:b/>
+          <w:bCs/>
+          <w:sz w:val="24"/>
+          <w:szCs w:val="24"/>
+        </w:rPr>
+        <w:t xml:space="preserve"> Image</w:t>
+      </w:r>
+    </w:p>
+    <w:p>
+      <w:pPr>
+        <w:spacing w:after="0"/>
+      </w:pPr>
+      <w:r>
+        <w:rPr>
+          <w:noProof/>
+        </w:rPr>
+        <w:drawing>
+          <wp:inline distT="0" distB="0" distL="0" distR="0" wp14:anchorId="74DA3167" wp14:editId="00FB753B">
+            <wp:extent cx="4424680" cy="2368811"/>
+            <wp:effectExtent l="0" t="0" r="0" b="0"/>
+            <wp:docPr id="1083757601" name="Picture 1"/>
+            <wp:cNvGraphicFramePr>
+              <a:graphicFrameLocks xmlns:a="http://schemas.openxmlformats.org/drawingml/2006/main" noChangeAspect="1"/>
+            </wp:cNvGraphicFramePr>
+            <a:graphic xmlns:a="http://schemas.openxmlformats.org/drawingml/2006/main">
+              <a:graphicData uri="http://schemas.openxmlformats.org/drawingml/2006/picture">
+                <pic:pic xmlns:pic="http://schemas.openxmlformats.org/drawingml/2006/picture">
+                  <pic:nvPicPr>
+                    <pic:cNvPr id="1083757601" name=""/>
+                    <pic:cNvPicPr/>
+                  </pic:nvPicPr>
+                  <pic:blipFill>
+                    <a:blip r:embed="rId23"/>
+                    <a:stretch>
+                      <a:fillRect/>
+                    </a:stretch>
+                  </pic:blipFill>
+                  <pic:spPr>
+                    <a:xfrm>
+                      <a:off x="0" y="0"/>
+                      <a:ext cx="4450828" cy="2382810"/>
+                    </a:xfrm>
+                    <a:prstGeom prst="rect">
+                      <a:avLst/>
+                    </a:prstGeom>
+                  </pic:spPr>
+                </pic:pic>
+              </a:graphicData>
+            </a:graphic>
+          </wp:inline>
+        </w:drawing>
+      </w:r>
+    </w:p>
+    <w:p>
+      <w:pPr>
+        <w:spacing w:after="0"/>
+        <w:rPr>
+          <w:rFonts w:ascii="Times New Roman" w:hAnsi="Times New Roman" w:cs="Times New Roman"/>
+        </w:rPr>
+      </w:pPr>
+      <w:r>
+        <w:rPr>
+          <w:rFonts w:ascii="Times New Roman" w:hAnsi="Times New Roman" w:cs="Times New Roman"/>
+        </w:rPr>
+        <w:t xml:space="preserve">This operation </w:t>
+      </w:r>
+      <w:r>
+        <w:rPr>
+          <w:rFonts w:ascii="Times New Roman" w:hAnsi="Times New Roman" w:cs="Times New Roman"/>
+        </w:rPr>
+        <w:t>copies an image file to another image file while changing the X, Y size and the Pixel Size.  This is useful for converting a flat image file (Y size is 1) to a 2D image.  It also allows the Pixel size to be changed between 1, 2 or 4 bytes per pixel.</w:t>
+      </w:r>
+    </w:p>
+    <w:p>
+      <w:pPr>
+        <w:spacing w:after="0"/>
+        <w:rPr>
+          <w:rFonts w:cstheme="minorHAnsi"/>
+        </w:rPr>
+      </w:pPr>
+    </w:p>
+    <w:p>
+      <w:pPr>
+        <w:keepNext/>
+        <w:spacing w:after="0"/>
+        <w:rPr>
+          <w:rFonts w:cstheme="minorHAnsi"/>
+        </w:rPr>
+      </w:pPr>
+      <w:r>
+        <w:rPr>
+          <w:rFonts w:cstheme="minorHAnsi"/>
+        </w:rPr>
+        <w:lastRenderedPageBreak/>
+        <w:t>Limitations:</w:t>
+      </w:r>
+    </w:p>
+    <w:p>
+      <w:pPr>
+        <w:spacing w:after="0"/>
+        <w:rPr>
+          <w:rFonts w:ascii="Times New Roman" w:hAnsi="Times New Roman" w:cs="Times New Roman"/>
+        </w:rPr>
+      </w:pPr>
+      <w:r>
+        <w:rPr>
+          <w:rFonts w:ascii="Times New Roman" w:hAnsi="Times New Roman" w:cs="Times New Roman"/>
+        </w:rPr>
+        <w:t xml:space="preserve">The new image (X size * Y size) must be equal to the old image (X size * Y size). No removal or additional pixels can be added to </w:t>
+      </w:r>
+      <w:proofErr w:type="gramStart"/>
+      <w:r>
+        <w:rPr>
+          <w:rFonts w:ascii="Times New Roman" w:hAnsi="Times New Roman" w:cs="Times New Roman"/>
+        </w:rPr>
+        <w:t>a the</w:t>
+      </w:r>
+      <w:proofErr w:type="gramEnd"/>
+      <w:r>
+        <w:rPr>
+          <w:rFonts w:ascii="Times New Roman" w:hAnsi="Times New Roman" w:cs="Times New Roman"/>
+        </w:rPr>
+        <w:t xml:space="preserve"> frame.  The new image file will have the same number of frames as the old file.</w:t>
+      </w:r>
+    </w:p>
+    <w:p>
+      <w:pPr>
+        <w:autoSpaceDE w:val="0"/>
+        <w:autoSpaceDN w:val="0"/>
+        <w:adjustRightInd w:val="0"/>
+        <w:spacing w:after="0" w:line="240" w:lineRule="auto"/>
+        <w:rPr>
+          <w:rFonts w:ascii="Times New Roman" w:hAnsi="Times New Roman" w:cs="Times New Roman"/>
+          <w:kern w:val="0"/>
+        </w:rPr>
+      </w:pPr>
+      <w:r>
+        <w:rPr>
+          <w:rFonts w:ascii="Times New Roman" w:hAnsi="Times New Roman" w:cs="Times New Roman"/>
+          <w:kern w:val="0"/>
+        </w:rPr>
+        <w:t>If the new Pixels size is smaller than the old pixel size then the values will</w:t>
+      </w:r>
+    </w:p>
+    <w:p>
+      <w:pPr>
+        <w:autoSpaceDE w:val="0"/>
+        <w:autoSpaceDN w:val="0"/>
+        <w:adjustRightInd w:val="0"/>
+        <w:spacing w:after="0" w:line="240" w:lineRule="auto"/>
+        <w:rPr>
+          <w:rFonts w:ascii="Times New Roman" w:hAnsi="Times New Roman" w:cs="Times New Roman"/>
+          <w:kern w:val="0"/>
+        </w:rPr>
+      </w:pPr>
+      <w:r>
+        <w:rPr>
+          <w:rFonts w:ascii="Times New Roman" w:hAnsi="Times New Roman" w:cs="Times New Roman"/>
+          <w:kern w:val="0"/>
+        </w:rPr>
+        <w:t>be clipped as follows:</w:t>
+      </w:r>
+    </w:p>
+    <w:p>
+      <w:pPr>
+        <w:autoSpaceDE w:val="0"/>
+        <w:autoSpaceDN w:val="0"/>
+        <w:adjustRightInd w:val="0"/>
+        <w:spacing w:after="0" w:line="240" w:lineRule="auto"/>
+        <w:ind w:firstLine="720"/>
+        <w:rPr>
+          <w:rFonts w:cstheme="minorHAnsi"/>
+          <w:kern w:val="0"/>
+        </w:rPr>
+      </w:pPr>
+      <w:r>
+        <w:rPr>
+          <w:rFonts w:cstheme="minorHAnsi"/>
+          <w:kern w:val="0"/>
+        </w:rPr>
+        <w:t>1 byte</w:t>
+      </w:r>
+      <w:r>
+        <w:rPr>
+          <w:rFonts w:cstheme="minorHAnsi"/>
+          <w:kern w:val="0"/>
+        </w:rPr>
+        <w:tab/>
+        <w:t>- clipped at 255</w:t>
+      </w:r>
+    </w:p>
+    <w:p>
+      <w:pPr>
+        <w:autoSpaceDE w:val="0"/>
+        <w:autoSpaceDN w:val="0"/>
+        <w:adjustRightInd w:val="0"/>
+        <w:spacing w:after="0" w:line="240" w:lineRule="auto"/>
+        <w:ind w:firstLine="720"/>
+        <w:rPr>
+          <w:rFonts w:cstheme="minorHAnsi"/>
+          <w:kern w:val="0"/>
+        </w:rPr>
+      </w:pPr>
+      <w:r>
+        <w:rPr>
+          <w:rFonts w:cstheme="minorHAnsi"/>
+          <w:kern w:val="0"/>
+        </w:rPr>
+        <w:t>2 bytes</w:t>
+      </w:r>
+      <w:r>
+        <w:rPr>
+          <w:rFonts w:cstheme="minorHAnsi"/>
+          <w:kern w:val="0"/>
+        </w:rPr>
+        <w:tab/>
+        <w:t>- clipped at 65535</w:t>
+      </w:r>
+    </w:p>
+    <w:p>
+      <w:pPr>
+        <w:spacing w:after="0"/>
+        <w:ind w:firstLine="720"/>
+        <w:rPr>
+          <w:rFonts w:cstheme="minorHAnsi"/>
+          <w:kern w:val="0"/>
+        </w:rPr>
+      </w:pPr>
+      <w:r>
+        <w:rPr>
+          <w:rFonts w:cstheme="minorHAnsi"/>
+          <w:kern w:val="0"/>
+        </w:rPr>
+        <w:t>4 bytes - negative numbers will be set to 0</w:t>
+      </w:r>
+    </w:p>
+    <w:p>
+      <w:pPr>
+        <w:spacing w:after="0"/>
+        <w:rPr>
+          <w:rFonts w:cstheme="minorHAnsi"/>
+        </w:rPr>
+      </w:pPr>
+    </w:p>
+    <w:p>
+      <w:pPr>
+        <w:spacing w:after="0"/>
+        <w:rPr>
+          <w:rFonts w:cstheme="minorHAnsi"/>
+        </w:rPr>
+      </w:pPr>
+    </w:p>
+    <w:p>
+      <w:pPr>
+        <w:spacing w:after="0"/>
+        <w:rPr>
+          <w:rFonts w:cstheme="minorHAnsi"/>
+        </w:rPr>
       </w:pPr>
     </w:p>
     <w:p>
@@ -3851,7 +4312,7 @@
                     <pic:cNvPicPr/>
                   </pic:nvPicPr>
                   <pic:blipFill>
-                    <a:blip r:embed="rId23"/>
+                    <a:blip r:embed="rId24"/>
                     <a:stretch>
                       <a:fillRect/>
                     </a:stretch>
@@ -3976,11 +4437,33 @@
         </w:rPr>
         <w:t xml:space="preserve"> </w:t>
       </w:r>
-      <w:r>
-        <w:rPr>
-          <w:rFonts w:ascii="Times New Roman" w:hAnsi="Times New Roman" w:cs="Times New Roman"/>
-        </w:rPr>
-        <w:t>frame then the output image will be the Y size of the first image plus the Ysize of the second image</w:t>
+      <w:proofErr w:type="gramStart"/>
+      <w:r>
+        <w:rPr>
+          <w:rFonts w:ascii="Times New Roman" w:hAnsi="Times New Roman" w:cs="Times New Roman"/>
+        </w:rPr>
+        <w:t>frame</w:t>
+      </w:r>
+      <w:proofErr w:type="gramEnd"/>
+      <w:r>
+        <w:rPr>
+          <w:rFonts w:ascii="Times New Roman" w:hAnsi="Times New Roman" w:cs="Times New Roman"/>
+        </w:rPr>
+        <w:t xml:space="preserve"> then the output image will be the Y size of the first image plus the </w:t>
+      </w:r>
+      <w:proofErr w:type="spellStart"/>
+      <w:r>
+        <w:rPr>
+          <w:rFonts w:ascii="Times New Roman" w:hAnsi="Times New Roman" w:cs="Times New Roman"/>
+        </w:rPr>
+        <w:t>Ysize</w:t>
+      </w:r>
+      <w:proofErr w:type="spellEnd"/>
+      <w:r>
+        <w:rPr>
+          <w:rFonts w:ascii="Times New Roman" w:hAnsi="Times New Roman" w:cs="Times New Roman"/>
+        </w:rPr>
+        <w:t xml:space="preserve"> of the second image</w:t>
       </w:r>
       <w:r>
         <w:rPr>
@@ -3999,7 +4482,6 @@
         <w:spacing w:after="0"/>
       </w:pPr>
       <w:r>
-        <w:lastRenderedPageBreak/>
         <w:t>Appended as additional frames condition</w:t>
       </w:r>
     </w:p>
@@ -4053,6 +4535,7 @@
     </w:p>
     <w:p>
       <w:pPr>
+        <w:keepNext/>
         <w:spacing w:after="0"/>
         <w:rPr>
           <w:b/>
@@ -4068,6 +4551,7 @@
           <w:sz w:val="24"/>
           <w:szCs w:val="24"/>
         </w:rPr>
+        <w:lastRenderedPageBreak/>
         <w:t>Append image on right</w:t>
       </w:r>
     </w:p>
@@ -4095,7 +4579,7 @@
                     <pic:cNvPicPr/>
                   </pic:nvPicPr>
                   <pic:blipFill>
-                    <a:blip r:embed="rId24"/>
+                    <a:blip r:embed="rId25"/>
                     <a:stretch>
                       <a:fillRect/>
                     </a:stretch>
@@ -4155,6 +4639,414 @@
         <w:rPr>
           <w:b/>
           <w:bCs/>
+          <w:sz w:val="24"/>
+          <w:szCs w:val="24"/>
+        </w:rPr>
+      </w:pPr>
+      <w:r>
+        <w:rPr>
+          <w:b/>
+          <w:bCs/>
+          <w:sz w:val="24"/>
+          <w:szCs w:val="24"/>
+        </w:rPr>
+        <w:t>Image Decimation</w:t>
+      </w:r>
+    </w:p>
+    <w:p>
+      <w:pPr>
+        <w:spacing w:after="0"/>
+      </w:pPr>
+      <w:r>
+        <w:rPr>
+          <w:noProof/>
+        </w:rPr>
+        <w:drawing>
+          <wp:inline distT="0" distB="0" distL="0" distR="0" wp14:anchorId="74508BB7" wp14:editId="63C80D22">
+            <wp:extent cx="4428039" cy="2475346"/>
+            <wp:effectExtent l="0" t="0" r="0" b="1270"/>
+            <wp:docPr id="2054058173" name="Picture 1"/>
+            <wp:cNvGraphicFramePr>
+              <a:graphicFrameLocks xmlns:a="http://schemas.openxmlformats.org/drawingml/2006/main" noChangeAspect="1"/>
+            </wp:cNvGraphicFramePr>
+            <a:graphic xmlns:a="http://schemas.openxmlformats.org/drawingml/2006/main">
+              <a:graphicData uri="http://schemas.openxmlformats.org/drawingml/2006/picture">
+                <pic:pic xmlns:pic="http://schemas.openxmlformats.org/drawingml/2006/picture">
+                  <pic:nvPicPr>
+                    <pic:cNvPr id="2054058173" name=""/>
+                    <pic:cNvPicPr/>
+                  </pic:nvPicPr>
+                  <pic:blipFill>
+                    <a:blip r:embed="rId26"/>
+                    <a:stretch>
+                      <a:fillRect/>
+                    </a:stretch>
+                  </pic:blipFill>
+                  <pic:spPr>
+                    <a:xfrm>
+                      <a:off x="0" y="0"/>
+                      <a:ext cx="4478754" cy="2503696"/>
+                    </a:xfrm>
+                    <a:prstGeom prst="rect">
+                      <a:avLst/>
+                    </a:prstGeom>
+                  </pic:spPr>
+                </pic:pic>
+              </a:graphicData>
+            </a:graphic>
+          </wp:inline>
+        </w:drawing>
+      </w:r>
+    </w:p>
+    <w:p>
+      <w:pPr>
+        <w:spacing w:after="0"/>
+        <w:rPr>
+          <w:rFonts w:ascii="Times New Roman" w:hAnsi="Times New Roman" w:cs="Times New Roman"/>
+        </w:rPr>
+      </w:pPr>
+      <w:r>
+        <w:rPr>
+          <w:rFonts w:ascii="Times New Roman" w:hAnsi="Times New Roman" w:cs="Times New Roman"/>
+        </w:rPr>
+        <w:t>Image decimation reduces the X and Y resolution of an image by deleting pixels in the image.  How the pixels are removed is based on a decimation kernel file.  You can create decimation kernels that are 1D or 2D.  1D kernels remove pixels in a row or a column but not both.  2D kernels can removed pixels in both rows and columns.  The first line of a kernel specifies the x and y size of the kernel and must be comma separated.  A list (x*y) of kernel values follow that are separated by whitespace.  A kernel value can be 0 or 1.  Values of 0 will result in that pixel being removed from the image. A value of 1 includes a pixel in the new image.  A description can be added after all the ker</w:t>
+      </w:r>
+      <w:r>
+        <w:rPr>
+          <w:rFonts w:ascii="Times New Roman" w:hAnsi="Times New Roman" w:cs="Times New Roman"/>
+        </w:rPr>
+        <w:t>nel values.</w:t>
+      </w:r>
+    </w:p>
+    <w:p>
+      <w:pPr>
+        <w:spacing w:after="0"/>
+        <w:rPr>
+          <w:rFonts w:cstheme="minorHAnsi"/>
+        </w:rPr>
+      </w:pPr>
+      <w:r>
+        <w:rPr>
+          <w:rFonts w:cstheme="minorHAnsi"/>
+        </w:rPr>
+        <w:t>Limitations:</w:t>
+      </w:r>
+    </w:p>
+    <w:p>
+      <w:pPr>
+        <w:spacing w:after="0"/>
+        <w:rPr>
+          <w:rFonts w:ascii="Times New Roman" w:hAnsi="Times New Roman" w:cs="Times New Roman"/>
+        </w:rPr>
+      </w:pPr>
+      <w:r>
+        <w:rPr>
+          <w:rFonts w:ascii="Times New Roman" w:hAnsi="Times New Roman" w:cs="Times New Roman"/>
+        </w:rPr>
+        <w:t>For 2D kernels, the number of decimated pixels in each rows must be the same unless all the pixels on a row are removed (all 0s).</w:t>
+      </w:r>
+    </w:p>
+    <w:p>
+      <w:pPr>
+        <w:spacing w:after="0"/>
+        <w:rPr>
+          <w:rFonts w:ascii="Times New Roman" w:hAnsi="Times New Roman" w:cs="Times New Roman"/>
+        </w:rPr>
+      </w:pPr>
+      <w:r>
+        <w:rPr>
+          <w:rFonts w:ascii="Times New Roman" w:hAnsi="Times New Roman" w:cs="Times New Roman"/>
+        </w:rPr>
+        <w:t>The input image x, y size must both be divisible by the decimation kernel x, y size.</w:t>
+      </w:r>
+    </w:p>
+    <w:p>
+      <w:pPr>
+        <w:spacing w:after="0"/>
+        <w:rPr>
+          <w:rFonts w:ascii="Times New Roman" w:hAnsi="Times New Roman" w:cs="Times New Roman"/>
+        </w:rPr>
+      </w:pPr>
+      <w:r>
+        <w:rPr>
+          <w:rFonts w:ascii="Times New Roman" w:hAnsi="Times New Roman" w:cs="Times New Roman"/>
+        </w:rPr>
+        <w:t>A new size for the output image is calculated from the decimation kernel and the input image size.</w:t>
+      </w:r>
+    </w:p>
+    <w:p>
+      <w:pPr>
+        <w:keepNext/>
+        <w:spacing w:after="0"/>
+        <w:rPr>
+          <w:rFonts w:ascii="Times New Roman" w:hAnsi="Times New Roman" w:cs="Times New Roman"/>
+        </w:rPr>
+      </w:pPr>
+      <w:r>
+        <w:rPr>
+          <w:rFonts w:ascii="Times New Roman" w:hAnsi="Times New Roman" w:cs="Times New Roman"/>
+        </w:rPr>
+        <w:lastRenderedPageBreak/>
+        <w:t>Example</w:t>
+      </w:r>
+      <w:r>
+        <w:rPr>
+          <w:rFonts w:ascii="Times New Roman" w:hAnsi="Times New Roman" w:cs="Times New Roman"/>
+        </w:rPr>
+        <w:t>s</w:t>
+      </w:r>
+      <w:r>
+        <w:rPr>
+          <w:rFonts w:ascii="Times New Roman" w:hAnsi="Times New Roman" w:cs="Times New Roman"/>
+        </w:rPr>
+        <w:t>:</w:t>
+      </w:r>
+    </w:p>
+    <w:p>
+      <w:pPr>
+        <w:keepNext/>
+        <w:spacing w:after="0"/>
+        <w:ind w:firstLine="720"/>
+        <w:rPr>
+          <w:rFonts w:ascii="Times New Roman" w:hAnsi="Times New Roman" w:cs="Times New Roman"/>
+        </w:rPr>
+      </w:pPr>
+      <w:r>
+        <w:rPr>
+          <w:rFonts w:ascii="Times New Roman" w:hAnsi="Times New Roman" w:cs="Times New Roman"/>
+        </w:rPr>
+        <w:t>2,2</w:t>
+      </w:r>
+    </w:p>
+    <w:p>
+      <w:pPr>
+        <w:keepNext/>
+        <w:spacing w:after="0"/>
+        <w:rPr>
+          <w:rFonts w:ascii="Times New Roman" w:hAnsi="Times New Roman" w:cs="Times New Roman"/>
+        </w:rPr>
+      </w:pPr>
+      <w:r>
+        <w:rPr>
+          <w:rFonts w:ascii="Times New Roman" w:hAnsi="Times New Roman" w:cs="Times New Roman"/>
+        </w:rPr>
+        <w:tab/>
+        <w:t>0 0</w:t>
+      </w:r>
+    </w:p>
+    <w:p>
+      <w:pPr>
+        <w:keepNext/>
+        <w:spacing w:after="0"/>
+        <w:rPr>
+          <w:rFonts w:ascii="Times New Roman" w:hAnsi="Times New Roman" w:cs="Times New Roman"/>
+        </w:rPr>
+      </w:pPr>
+      <w:r>
+        <w:rPr>
+          <w:rFonts w:ascii="Times New Roman" w:hAnsi="Times New Roman" w:cs="Times New Roman"/>
+        </w:rPr>
+        <w:tab/>
+        <w:t>0 1</w:t>
+      </w:r>
+    </w:p>
+    <w:p>
+      <w:pPr>
+        <w:keepNext/>
+        <w:spacing w:after="0"/>
+        <w:rPr>
+          <w:rFonts w:ascii="Times New Roman" w:hAnsi="Times New Roman" w:cs="Times New Roman"/>
+        </w:rPr>
+      </w:pPr>
+      <w:r>
+        <w:rPr>
+          <w:rFonts w:ascii="Times New Roman" w:hAnsi="Times New Roman" w:cs="Times New Roman"/>
+        </w:rPr>
+        <w:tab/>
+        <w:t>This removes every even number column and row from the image.</w:t>
+      </w:r>
+    </w:p>
+    <w:p>
+      <w:pPr>
+        <w:keepNext/>
+        <w:spacing w:after="0"/>
+        <w:rPr>
+          <w:rFonts w:ascii="Times New Roman" w:hAnsi="Times New Roman" w:cs="Times New Roman"/>
+        </w:rPr>
+      </w:pPr>
+    </w:p>
+    <w:p>
+      <w:pPr>
+        <w:keepNext/>
+        <w:spacing w:after="0"/>
+        <w:ind w:firstLine="720"/>
+        <w:rPr>
+          <w:rFonts w:ascii="Times New Roman" w:hAnsi="Times New Roman" w:cs="Times New Roman"/>
+        </w:rPr>
+      </w:pPr>
+      <w:r>
+        <w:rPr>
+          <w:rFonts w:ascii="Times New Roman" w:hAnsi="Times New Roman" w:cs="Times New Roman"/>
+        </w:rPr>
+        <w:t>16,4</w:t>
+      </w:r>
+    </w:p>
+    <w:p>
+      <w:pPr>
+        <w:keepNext/>
+        <w:spacing w:after="0"/>
+        <w:ind w:firstLine="720"/>
+        <w:rPr>
+          <w:rFonts w:ascii="Times New Roman" w:hAnsi="Times New Roman" w:cs="Times New Roman"/>
+        </w:rPr>
+      </w:pPr>
+      <w:r>
+        <w:rPr>
+          <w:rFonts w:ascii="Times New Roman" w:hAnsi="Times New Roman" w:cs="Times New Roman"/>
+        </w:rPr>
+        <w:t>0 0 0 0 0 1 1 0 1 0 0 1 0 0 0 0</w:t>
+      </w:r>
+    </w:p>
+    <w:p>
+      <w:pPr>
+        <w:keepNext/>
+        <w:spacing w:after="0"/>
+        <w:ind w:firstLine="720"/>
+        <w:rPr>
+          <w:rFonts w:ascii="Times New Roman" w:hAnsi="Times New Roman" w:cs="Times New Roman"/>
+        </w:rPr>
+      </w:pPr>
+      <w:r>
+        <w:rPr>
+          <w:rFonts w:ascii="Times New Roman" w:hAnsi="Times New Roman" w:cs="Times New Roman"/>
+        </w:rPr>
+        <w:t>0 0 1 0 1 0 0 0 0 1 0 0 0 0 0 1</w:t>
+      </w:r>
+    </w:p>
+    <w:p>
+      <w:pPr>
+        <w:keepNext/>
+        <w:spacing w:after="0"/>
+        <w:ind w:firstLine="720"/>
+        <w:rPr>
+          <w:rFonts w:ascii="Times New Roman" w:hAnsi="Times New Roman" w:cs="Times New Roman"/>
+        </w:rPr>
+      </w:pPr>
+      <w:r>
+        <w:rPr>
+          <w:rFonts w:ascii="Times New Roman" w:hAnsi="Times New Roman" w:cs="Times New Roman"/>
+        </w:rPr>
+        <w:t>0 1 0 0 0 1 0 0 1 0 0 0 1 0 0 0</w:t>
+      </w:r>
+    </w:p>
+    <w:p>
+      <w:pPr>
+        <w:keepNext/>
+        <w:spacing w:after="0"/>
+        <w:ind w:firstLine="720"/>
+        <w:rPr>
+          <w:rFonts w:ascii="Times New Roman" w:hAnsi="Times New Roman" w:cs="Times New Roman"/>
+        </w:rPr>
+      </w:pPr>
+      <w:r>
+        <w:rPr>
+          <w:rFonts w:ascii="Times New Roman" w:hAnsi="Times New Roman" w:cs="Times New Roman"/>
+        </w:rPr>
+        <w:t>0 1 0 0 0 1 0 0 1 0 0 0 1 0 0 0</w:t>
+      </w:r>
+    </w:p>
+    <w:p>
+      <w:pPr>
+        <w:keepNext/>
+        <w:spacing w:after="0"/>
+        <w:ind w:firstLine="720"/>
+        <w:rPr>
+          <w:rFonts w:ascii="Times New Roman" w:hAnsi="Times New Roman" w:cs="Times New Roman"/>
+        </w:rPr>
+      </w:pPr>
+      <w:r>
+        <w:rPr>
+          <w:rFonts w:ascii="Times New Roman" w:hAnsi="Times New Roman" w:cs="Times New Roman"/>
+        </w:rPr>
+        <w:t xml:space="preserve">16x4 linear decimation, using </w:t>
+      </w:r>
+      <w:r>
+        <w:rPr>
+          <w:rFonts w:ascii="Times New Roman" w:hAnsi="Times New Roman" w:cs="Times New Roman"/>
+        </w:rPr>
+        <w:t xml:space="preserve">message </w:t>
+      </w:r>
+      <w:r>
+        <w:rPr>
+          <w:rFonts w:ascii="Times New Roman" w:hAnsi="Times New Roman" w:cs="Times New Roman"/>
+        </w:rPr>
+        <w:t xml:space="preserve">header as </w:t>
+      </w:r>
+      <w:r>
+        <w:rPr>
+          <w:rFonts w:ascii="Times New Roman" w:hAnsi="Times New Roman" w:cs="Times New Roman"/>
+        </w:rPr>
+        <w:t xml:space="preserve">a </w:t>
+      </w:r>
+      <w:r>
+        <w:rPr>
+          <w:rFonts w:ascii="Times New Roman" w:hAnsi="Times New Roman" w:cs="Times New Roman"/>
+        </w:rPr>
+        <w:t>decimat</w:t>
+      </w:r>
+      <w:r>
+        <w:rPr>
+          <w:rFonts w:ascii="Times New Roman" w:hAnsi="Times New Roman" w:cs="Times New Roman"/>
+        </w:rPr>
+        <w:t>i</w:t>
+      </w:r>
+      <w:r>
+        <w:rPr>
+          <w:rFonts w:ascii="Times New Roman" w:hAnsi="Times New Roman" w:cs="Times New Roman"/>
+        </w:rPr>
+        <w:t>on kernel</w:t>
+      </w:r>
+    </w:p>
+    <w:p>
+      <w:pPr>
+        <w:keepNext/>
+        <w:spacing w:after="0"/>
+        <w:ind w:firstLine="720"/>
+        <w:rPr>
+          <w:rFonts w:ascii="Times New Roman" w:hAnsi="Times New Roman" w:cs="Times New Roman"/>
+        </w:rPr>
+      </w:pPr>
+      <w:r>
+        <w:rPr>
+          <w:rFonts w:ascii="Times New Roman" w:hAnsi="Times New Roman" w:cs="Times New Roman"/>
+        </w:rPr>
+        <w:t>This would change a 512Hx128V image to a 128Hx128V image.</w:t>
+      </w:r>
+    </w:p>
+    <w:p>
+      <w:pPr>
+        <w:keepNext/>
+        <w:spacing w:after="0"/>
+        <w:rPr>
+          <w:rFonts w:ascii="Times New Roman" w:hAnsi="Times New Roman" w:cs="Times New Roman"/>
+        </w:rPr>
+      </w:pPr>
+    </w:p>
+    <w:p>
+      <w:pPr>
+        <w:spacing w:after="0"/>
+        <w:rPr>
+          <w:rFonts w:ascii="Times New Roman" w:hAnsi="Times New Roman" w:cs="Times New Roman"/>
+        </w:rPr>
+      </w:pPr>
+    </w:p>
+    <w:p>
+      <w:pPr>
+        <w:keepNext/>
+        <w:spacing w:after="0"/>
+        <w:rPr>
+          <w:b/>
+          <w:bCs/>
         </w:rPr>
       </w:pPr>
       <w:r>
@@ -4189,7 +5081,7 @@
                     <pic:cNvPicPr/>
                   </pic:nvPicPr>
                   <pic:blipFill>
-                    <a:blip r:embed="rId25"/>
+                    <a:blip r:embed="rId27"/>
                     <a:stretch>
                       <a:fillRect/>
                     </a:stretch>
@@ -4494,9 +5386,11 @@
         <w:spacing w:after="0"/>
         <w:jc w:val="both"/>
       </w:pPr>
+      <w:proofErr w:type="spellStart"/>
       <w:r>
         <w:t>n,m</w:t>
       </w:r>
+      <w:proofErr w:type="spellEnd"/>
     </w:p>
     <w:p>
       <w:pPr>
@@ -4861,12 +5755,12 @@
         <w:jc w:val="both"/>
       </w:pPr>
       <w:r>
-        <w:lastRenderedPageBreak/>
         <w:t xml:space="preserve"> </w:t>
       </w:r>
     </w:p>
     <w:p>
       <w:pPr>
+        <w:keepNext/>
         <w:spacing w:after="0"/>
         <w:jc w:val="both"/>
         <w:rPr>
@@ -4883,6 +5777,7 @@
           <w:sz w:val="24"/>
           <w:szCs w:val="24"/>
         </w:rPr>
+        <w:lastRenderedPageBreak/>
         <w:t>Folding along column</w:t>
       </w:r>
       <w:r>
@@ -4920,7 +5815,7 @@
                     <pic:cNvPicPr/>
                   </pic:nvPicPr>
                   <pic:blipFill>
-                    <a:blip r:embed="rId26"/>
+                    <a:blip r:embed="rId28"/>
                     <a:stretch>
                       <a:fillRect/>
                     </a:stretch>
@@ -5031,7 +5926,7 @@
                     <pic:cNvPicPr/>
                   </pic:nvPicPr>
                   <pic:blipFill>
-                    <a:blip r:embed="rId27"/>
+                    <a:blip r:embed="rId29"/>
                     <a:stretch>
                       <a:fillRect/>
                     </a:stretch>
@@ -5117,7 +6012,7 @@
                     <pic:cNvPicPr/>
                   </pic:nvPicPr>
                   <pic:blipFill>
-                    <a:blip r:embed="rId28"/>
+                    <a:blip r:embed="rId30"/>
                     <a:stretch>
                       <a:fillRect/>
                     </a:stretch>
@@ -5306,7 +6201,7 @@
                     <pic:cNvPicPr/>
                   </pic:nvPicPr>
                   <pic:blipFill>
-                    <a:blip r:embed="rId29"/>
+                    <a:blip r:embed="rId31"/>
                     <a:stretch>
                       <a:fillRect/>
                     </a:stretch>
@@ -5426,7 +6321,7 @@
                     <pic:cNvPicPr/>
                   </pic:nvPicPr>
                   <pic:blipFill>
-                    <a:blip r:embed="rId30"/>
+                    <a:blip r:embed="rId32"/>
                     <a:stretch>
                       <a:fillRect/>
                     </a:stretch>
@@ -5517,7 +6412,7 @@
                     <pic:cNvPicPr/>
                   </pic:nvPicPr>
                   <pic:blipFill>
-                    <a:blip r:embed="rId31"/>
+                    <a:blip r:embed="rId33"/>
                     <a:stretch>
                       <a:fillRect/>
                     </a:stretch>
@@ -5615,7 +6510,7 @@
                     <pic:cNvPicPr/>
                   </pic:nvPicPr>
                   <pic:blipFill>
-                    <a:blip r:embed="rId32"/>
+                    <a:blip r:embed="rId34"/>
                     <a:stretch>
                       <a:fillRect/>
                     </a:stretch>
@@ -5837,8 +6732,15 @@
           <w:rFonts w:cstheme="minorHAnsi"/>
         </w:rPr>
         <w:tab/>
+      </w:r>
+      <w:proofErr w:type="spellStart"/>
+      <w:r>
+        <w:rPr>
+          <w:rFonts w:cstheme="minorHAnsi"/>
+        </w:rPr>
         <w:t>n,m</w:t>
       </w:r>
+      <w:proofErr w:type="spellEnd"/>
       <w:r>
         <w:rPr>
           <w:rFonts w:cstheme="minorHAnsi"/>
@@ -6126,7 +7028,7 @@
                     <pic:cNvPicPr/>
                   </pic:nvPicPr>
                   <pic:blipFill>
-                    <a:blip r:embed="rId33"/>
+                    <a:blip r:embed="rId35"/>
                     <a:stretch>
                       <a:fillRect/>
                     </a:stretch>
@@ -6273,7 +7175,7 @@
                     <pic:cNvPicPr/>
                   </pic:nvPicPr>
                   <pic:blipFill>
-                    <a:blip r:embed="rId34"/>
+                    <a:blip r:embed="rId36"/>
                     <a:stretch>
                       <a:fillRect/>
                     </a:stretch>
@@ -6375,7 +7277,7 @@
                     <pic:cNvPicPr/>
                   </pic:nvPicPr>
                   <pic:blipFill>
-                    <a:blip r:embed="rId35"/>
+                    <a:blip r:embed="rId37"/>
                     <a:stretch>
                       <a:fillRect/>
                     </a:stretch>
@@ -6446,7 +7348,7 @@
                     <pic:cNvPicPr/>
                   </pic:nvPicPr>
                   <pic:blipFill>
-                    <a:blip r:embed="rId36"/>
+                    <a:blip r:embed="rId38"/>
                     <a:stretch>
                       <a:fillRect/>
                     </a:stretch>
@@ -6547,7 +7449,12 @@
         <w:rPr>
           <w:rFonts w:ascii="Times New Roman" w:hAnsi="Times New Roman" w:cs="Times New Roman"/>
         </w:rPr>
-        <w:tab/>
+        <w:t xml:space="preserve">   </w:t>
+      </w:r>
+      <w:r>
+        <w:rPr>
+          <w:rFonts w:ascii="Times New Roman" w:hAnsi="Times New Roman" w:cs="Times New Roman"/>
+        </w:rPr>
         <w:t>Aug 20,2023</w:t>
       </w:r>
       <w:r>
@@ -6557,6 +7464,146 @@
         <w:tab/>
         <w:t>Initial release</w:t>
       </w:r>
+    </w:p>
+    <w:p>
+      <w:pPr>
+        <w:spacing w:after="0"/>
+        <w:rPr>
+          <w:rFonts w:ascii="Times New Roman" w:hAnsi="Times New Roman" w:cs="Times New Roman"/>
+          <w:kern w:val="0"/>
+        </w:rPr>
+      </w:pPr>
+      <w:r>
+        <w:rPr>
+          <w:rFonts w:ascii="Times New Roman" w:hAnsi="Times New Roman" w:cs="Times New Roman"/>
+        </w:rPr>
+        <w:t>V1.1.0.1   Aug 2</w:t>
+      </w:r>
+      <w:r>
+        <w:rPr>
+          <w:rFonts w:ascii="Times New Roman" w:hAnsi="Times New Roman" w:cs="Times New Roman"/>
+        </w:rPr>
+        <w:t>2</w:t>
+      </w:r>
+      <w:r>
+        <w:rPr>
+          <w:rFonts w:ascii="Times New Roman" w:hAnsi="Times New Roman" w:cs="Times New Roman"/>
+        </w:rPr>
+        <w:t>,2023</w:t>
+      </w:r>
+      <w:r>
+        <w:rPr>
+          <w:rFonts w:ascii="Times New Roman" w:hAnsi="Times New Roman" w:cs="Times New Roman"/>
+        </w:rPr>
+        <w:tab/>
+      </w:r>
+      <w:r>
+        <w:rPr>
+          <w:rFonts w:ascii="Times New Roman" w:hAnsi="Times New Roman" w:cs="Times New Roman"/>
+          <w:kern w:val="0"/>
+        </w:rPr>
+        <w:t>Added file type specifications to open/save dialogs</w:t>
+      </w:r>
+    </w:p>
+    <w:p>
+      <w:pPr>
+        <w:spacing w:after="0"/>
+        <w:rPr>
+          <w:rFonts w:ascii="Times New Roman" w:hAnsi="Times New Roman" w:cs="Times New Roman"/>
+          <w:kern w:val="0"/>
+        </w:rPr>
+      </w:pPr>
+      <w:r>
+        <w:rPr>
+          <w:rFonts w:ascii="Times New Roman" w:hAnsi="Times New Roman" w:cs="Times New Roman"/>
+          <w:kern w:val="0"/>
+        </w:rPr>
+        <w:tab/>
+      </w:r>
+      <w:r>
+        <w:rPr>
+          <w:rFonts w:ascii="Times New Roman" w:hAnsi="Times New Roman" w:cs="Times New Roman"/>
+          <w:kern w:val="0"/>
+        </w:rPr>
+        <w:tab/>
+      </w:r>
+      <w:r>
+        <w:rPr>
+          <w:rFonts w:ascii="Times New Roman" w:hAnsi="Times New Roman" w:cs="Times New Roman"/>
+          <w:kern w:val="0"/>
+        </w:rPr>
+        <w:tab/>
+        <w:t>Added resize image</w:t>
+      </w:r>
+    </w:p>
+    <w:p>
+      <w:pPr>
+        <w:spacing w:after="0"/>
+        <w:rPr>
+          <w:rFonts w:ascii="Times New Roman" w:hAnsi="Times New Roman" w:cs="Times New Roman"/>
+          <w:kern w:val="0"/>
+        </w:rPr>
+      </w:pPr>
+      <w:r>
+        <w:rPr>
+          <w:rFonts w:ascii="Times New Roman" w:hAnsi="Times New Roman" w:cs="Times New Roman"/>
+          <w:kern w:val="0"/>
+        </w:rPr>
+        <w:tab/>
+      </w:r>
+      <w:r>
+        <w:rPr>
+          <w:rFonts w:ascii="Times New Roman" w:hAnsi="Times New Roman" w:cs="Times New Roman"/>
+          <w:kern w:val="0"/>
+        </w:rPr>
+        <w:tab/>
+      </w:r>
+      <w:r>
+        <w:rPr>
+          <w:rFonts w:ascii="Times New Roman" w:hAnsi="Times New Roman" w:cs="Times New Roman"/>
+          <w:kern w:val="0"/>
+        </w:rPr>
+        <w:tab/>
+        <w:t xml:space="preserve">Added image decimation </w:t>
+      </w:r>
+    </w:p>
+    <w:p>
+      <w:pPr>
+        <w:spacing w:after="0"/>
+        <w:rPr>
+          <w:rFonts w:ascii="Times New Roman" w:hAnsi="Times New Roman" w:cs="Times New Roman"/>
+        </w:rPr>
+      </w:pPr>
+      <w:r>
+        <w:rPr>
+          <w:rFonts w:ascii="Times New Roman" w:hAnsi="Times New Roman" w:cs="Times New Roman"/>
+          <w:kern w:val="0"/>
+        </w:rPr>
+        <w:tab/>
+      </w:r>
+      <w:r>
+        <w:rPr>
+          <w:rFonts w:ascii="Times New Roman" w:hAnsi="Times New Roman" w:cs="Times New Roman"/>
+          <w:kern w:val="0"/>
+        </w:rPr>
+        <w:tab/>
+      </w:r>
+      <w:r>
+        <w:rPr>
+          <w:rFonts w:ascii="Times New Roman" w:hAnsi="Times New Roman" w:cs="Times New Roman"/>
+          <w:kern w:val="0"/>
+        </w:rPr>
+        <w:tab/>
+        <w:t>Added external BMP viewer to show result of an image operation</w:t>
+      </w:r>
+    </w:p>
+    <w:p>
+      <w:pPr>
+        <w:spacing w:after="0"/>
+        <w:rPr>
+          <w:rFonts w:ascii="Times New Roman" w:hAnsi="Times New Roman" w:cs="Times New Roman"/>
+        </w:rPr>
+      </w:pPr>
     </w:p>
     <w:sectPr>
       <w:pgSz w:w="12240" w:h="15840"/>

</xml_diff>